<commit_message>
update de los requerimientos
</commit_message>
<xml_diff>
--- a/WorkAlert.docx
+++ b/WorkAlert.docx
@@ -502,64 +502,90 @@
     <w:p>
       <w:pPr>
         <w:rPr>
+          <w:i/>
+        </w:rPr>
+      </w:pPr>
+      <w:r>
+        <w:rPr>
+          <w:b/>
+        </w:rPr>
+        <w:t>*Diseñar un menú fácil de comprender para el usuario.</w:t>
+      </w:r>
+      <w:r>
+        <w:rPr>
           <w:b/>
           <w:u w:val="single"/>
         </w:rPr>
+        <w:br/>
+      </w:r>
+      <w:r>
+        <w:rPr>
+          <w:i/>
+        </w:rPr>
+        <w:t xml:space="preserve">El interfaz disponible para el usuario será un simple menú con el cual pueda habilitar y deshabilitar la ejecución automática de </w:t>
+      </w:r>
+      <w:r>
+        <w:rPr>
+          <w:i/>
+        </w:rPr>
+        <w:t xml:space="preserve">WorkAlert </w:t>
+      </w:r>
+      <w:r>
+        <w:rPr>
+          <w:i/>
+        </w:rPr>
+        <w:t xml:space="preserve">al iniciar el sistema operativo, el poder brindar los datos de acceso a la </w:t>
+      </w:r>
+      <w:r>
+        <w:rPr>
+          <w:i/>
+        </w:rPr>
+        <w:t>plataforma,</w:t>
+      </w:r>
+      <w:r>
+        <w:rPr>
+          <w:i/>
+        </w:rPr>
+        <w:t xml:space="preserve"> así como borrar dichos datos del programa y la personalización de las </w:t>
+      </w:r>
+      <w:r>
+        <w:rPr>
+          <w:i/>
+        </w:rPr>
+        <w:t>preferencias de la sincronización con los cursos a los que este inscrito</w:t>
+      </w:r>
+      <w:r>
+        <w:rPr>
+          <w:i/>
+        </w:rPr>
+        <w:t>.</w:t>
+      </w:r>
+    </w:p>
+    <w:p>
+      <w:pPr>
+        <w:rPr>
+          <w:u w:val="single"/>
+        </w:rPr>
       </w:pPr>
       <w:r>
         <w:rPr>
           <w:b/>
-        </w:rPr>
-        <w:t>*Diseñar un menú fácil de comprender para el usuario.</w:t>
-      </w:r>
-      <w:r>
-        <w:rPr>
-          <w:b/>
-          <w:u w:val="single"/>
-        </w:rPr>
-        <w:br/>
-      </w:r>
-      <w:r>
-        <w:rPr>
-          <w:i/>
-        </w:rPr>
-        <w:t xml:space="preserve">El interfaz disponible para el usuario será un simple menú con el cual pueda habilitar y deshabilitar la ejecución automática de </w:t>
-      </w:r>
-      <w:r>
-        <w:rPr>
-          <w:i/>
-        </w:rPr>
-        <w:t xml:space="preserve">WorkAlert </w:t>
-      </w:r>
-      <w:r>
-        <w:rPr>
-          <w:i/>
-        </w:rPr>
-        <w:t xml:space="preserve">al iniciar el sistema operativo, el poder brindar los datos de acceso a la </w:t>
-      </w:r>
-      <w:r>
-        <w:rPr>
-          <w:i/>
-        </w:rPr>
-        <w:t>plataforma,</w:t>
-      </w:r>
-      <w:r>
-        <w:rPr>
-          <w:i/>
-        </w:rPr>
-        <w:t xml:space="preserve"> así como borrar dichos datos del programa y la personalización de las </w:t>
-      </w:r>
-      <w:r>
-        <w:rPr>
-          <w:i/>
-        </w:rPr>
-        <w:t>preferencias de la sincronización con los cursos a los que este inscrito</w:t>
-      </w:r>
-      <w:r>
-        <w:rPr>
-          <w:i/>
-        </w:rPr>
-        <w:t>.</w:t>
+          <w:i/>
+        </w:rPr>
+        <w:t>*Simulación de la obtención de datos desde la plataforma Enlina2.</w:t>
+      </w:r>
+      <w:r>
+        <w:rPr>
+          <w:b/>
+          <w:i/>
+        </w:rPr>
+        <w:br/>
+      </w:r>
+      <w:r>
+        <w:t xml:space="preserve">Debido al tiempo que se tiene para el desarrollo del programa optamos por simular la obtención de datos para probar las funciones que se vayan implementando, esto es para ahorrar el tiempo de </w:t>
+      </w:r>
+      <w:r>
+        <w:t>obtener un método para obtener la información de la página, una vez terminado el programa nos enfocaremos en sustituir esta simulación por un método que trabaje con la plataforma.</w:t>
       </w:r>
     </w:p>
     <w:p>
@@ -621,7 +647,11 @@
         <w:t xml:space="preserve"> para no volver a solicitarlas cada vez que se inic</w:t>
       </w:r>
       <w:r>
-        <w:t xml:space="preserve">ie el programa, en caso contrario el programa advertirá que los datos son incorrectos y pedirá al usuario volver a ingresarlos. Con los datos que el programa almaceno ingresara a la cuenta del estudiante para importar y calendarizara todas las entregas de tareas, proyectos y aplicación de exámenes que estén programados en cada uno de los cursos a los que el estudiante este inscrito, y posteriormente los notificara dos veces, al momento de calendarizarlo y cuando falte determinado tiempo para el tiempo </w:t>
+        <w:t xml:space="preserve">ie el programa, en caso contrario el programa advertirá que los datos son incorrectos y pedirá al usuario volver a ingresarlos. Con los datos que el programa almaceno ingresara a la cuenta del estudiante para importar y calendarizara todas las entregas de tareas, proyectos y aplicación de exámenes que estén programados en cada uno de los cursos a los que el estudiante este inscrito, y posteriormente los notificara dos veces, al momento de calendarizarlo y cuando falte determinado </w:t>
+      </w:r>
+      <w:r>
+        <w:lastRenderedPageBreak/>
+        <w:t xml:space="preserve">tiempo para el tiempo </w:t>
       </w:r>
       <w:r>
         <w:t>límite de la entrega o aplicación</w:t>
@@ -649,99 +679,97 @@
       </w:r>
       <w:r>
         <w:br/>
-        <w:t xml:space="preserve">El programa accederá cada determinado tiempo para comprobar alguna adición o modificación de las fechas o un aviso nuevo publicado. Si por problemas de acceso a internet o a la plataforma el </w:t>
+        <w:t xml:space="preserve">El programa accederá cada determinado tiempo para comprobar alguna adición o modificación de las fechas o un aviso nuevo publicado. Si por problemas de acceso a internet o a la plataforma el programa no logra acceder a la cuenta, el tiempo de espera para acceder a la cuenta disminuirá y volverá a establecerse el tiempo de espera predeterminado cuando se logre acceder a la cuenta de la plataforma. </w:t>
+      </w:r>
+      <w:r>
+        <w:br/>
+      </w:r>
+      <w:r>
+        <w:t>En el progr</w:t>
+      </w:r>
+      <w:r>
+        <w:t>ama puede desplegar un menú con las opciones correspondientes para que el</w:t>
+      </w:r>
+      <w:r>
+        <w:t xml:space="preserve"> estudiante </w:t>
+      </w:r>
+      <w:r>
+        <w:t>pueda</w:t>
+      </w:r>
+      <w:r>
+        <w:t xml:space="preserve"> modificar el diseño de las notificaciones, así como el orden de su contenido, habilitar y deshabilitar la opción de que el programa se inicialice automáticamente con el </w:t>
+      </w:r>
+      <w:r>
+        <w:t>sistema operativo</w:t>
+      </w:r>
+      <w:r>
+        <w:t xml:space="preserve"> para facilitarle el uso del programa y si por alguna razón desea iniciar sesión en otra cuenta o </w:t>
+      </w:r>
+      <w:r>
+        <w:t>ya no desea usar el programa se le da la opción de borrar sus datos almacenados.</w:t>
+      </w:r>
+      <w:r>
+        <w:br/>
+        <w:t xml:space="preserve">Además de la opción de desplegar el menú de opciones del programa, </w:t>
+      </w:r>
+      <w:r>
+        <w:t xml:space="preserve">el usuario </w:t>
+      </w:r>
+      <w:r>
+        <w:t xml:space="preserve">también podrá desplegar una lista y un calendario, en la lista estarán los </w:t>
+      </w:r>
+      <w:r>
+        <w:t>cursos en los que este inscrito y</w:t>
+      </w:r>
+      <w:r>
+        <w:t xml:space="preserve"> al hacer </w:t>
+      </w:r>
+      <w:r>
+        <w:t>clic</w:t>
+      </w:r>
+      <w:r>
+        <w:t xml:space="preserve"> sobre el texto se desplegara las tareas o exámenes programados de ese curso, en caso de que no haya nada programado entonces desplegara un texto informando de que no hay tareas o exámenes pendientes.</w:t>
+      </w:r>
+      <w:r>
+        <w:t xml:space="preserve"> En el calendario se podrá visualizar todos los días del mes presente al igual que el </w:t>
+      </w:r>
+      <w:r>
+        <w:t>día</w:t>
+      </w:r>
+      <w:r>
+        <w:t xml:space="preserve"> actual marcado y en las casillas del calendario los días en los que haya entrega de tareas o proyectos se </w:t>
+      </w:r>
+      <w:r>
+        <w:t>resaltarán</w:t>
+      </w:r>
+      <w:r>
+        <w:t xml:space="preserve"> de un color a especificar por el usuario, los días en los que se aplique un examen de otro color a especificar por el usuario y los días en los que no haya nada programado no estarán resaltados. </w:t>
+      </w:r>
+      <w:r>
+        <w:br/>
+      </w:r>
+      <w:r>
+        <w:br/>
+      </w:r>
+      <w:r>
+        <w:rPr>
+          <w:b/>
+        </w:rPr>
+        <w:t>Caso de uso:</w:t>
+      </w:r>
+      <w:r>
+        <w:br/>
+        <w:t>En primer lugar tenemos 2 casos principales, el programa que va a tener las funciones que va a realizar y el usuario, el cual va a tener las interacciones que puede hacer el usuario en el programa, para empezar el usuario debe de acceder con su cuenta de la plataforma enlinea2 desde el programa, para que así pueda visualizar la hora y fecha de los próximos exámenes y tareas que deberá de realizar, cuando el usuario acceda por primera vez su cuenta será guardada, así cuando vuelva a encender la computadora su perfil estará iniciado y le mandará los avisos correspondientes si tiene algo que no ha visto, pero además el mismo programa será capaz de avisar si puede acceder o no a la plataforma de enlinea2, si es el caso que no puede acceder el programa deberá de avisar cuando ya haya podido acceder y si hay algo nuevo se le avisará al usuario mediante una notificación. En la parte del programa, este debe de ir a buscar la información correspondiente de los avisos, tareas y exámenes para q</w:t>
+      </w:r>
+      <w:r>
+        <w:t>ue</w:t>
+      </w:r>
+      <w:r>
+        <w:t xml:space="preserve"> se le notifique al usuario, esta información la vera el usuario de 2 formas, una es mediante despliegue de los datos de la asignatura donde este inscrito, el otro método será mediante un calendario que estará implementado en donde estará puesto la fecha correspondiente a la entrega o a presentar examen. El programa se actualizará en pequeños intervalos de tiempo para que así el usuario pueda ver la información nueva en el tiempo más rápido posible, esta aplicación se mantendrá en segundo plano (barra de tareas) para que así no interfiera con las actividades diarias del usuario, </w:t>
       </w:r>
       <w:r>
         <w:lastRenderedPageBreak/>
-        <w:t xml:space="preserve">programa no logra acceder a la cuenta, el tiempo de espera para acceder a la cuenta disminuirá y volverá a establecerse el tiempo de espera predeterminado cuando se logre acceder a la cuenta de la plataforma. </w:t>
-      </w:r>
-      <w:r>
-        <w:br/>
-      </w:r>
-      <w:r>
-        <w:t>En el progr</w:t>
-      </w:r>
-      <w:r>
-        <w:t>ama puede desplegar un menú con las opciones correspondientes para que el</w:t>
-      </w:r>
-      <w:r>
-        <w:t xml:space="preserve"> estudiante </w:t>
-      </w:r>
-      <w:r>
-        <w:t>pueda</w:t>
-      </w:r>
-      <w:r>
-        <w:t xml:space="preserve"> modificar el diseño de las notificaciones, así como el orden de su contenido, habilitar y deshabilitar la opción de que el programa se inicialice automáticamente con el </w:t>
-      </w:r>
-      <w:r>
-        <w:t>sistema operativo</w:t>
-      </w:r>
-      <w:r>
-        <w:t xml:space="preserve"> para facilitarle el uso del programa y si por alguna razón desea iniciar sesión en otra cuenta o </w:t>
-      </w:r>
-      <w:r>
-        <w:t>ya no desea usar el programa se le da la opción de borrar sus datos almacenados.</w:t>
-      </w:r>
-      <w:r>
-        <w:br/>
-        <w:t xml:space="preserve">Además de la opción de desplegar el menú de opciones del programa, </w:t>
-      </w:r>
-      <w:r>
-        <w:t xml:space="preserve">el usuario </w:t>
-      </w:r>
-      <w:r>
-        <w:t xml:space="preserve">también podrá desplegar una lista y un calendario, en la lista estarán los </w:t>
-      </w:r>
-      <w:r>
-        <w:t>cursos en los que este inscrito y</w:t>
-      </w:r>
-      <w:r>
-        <w:t xml:space="preserve"> al hacer </w:t>
-      </w:r>
-      <w:r>
-        <w:t>clic</w:t>
-      </w:r>
-      <w:r>
-        <w:t xml:space="preserve"> sobre el texto se desplegara las tareas o exámenes programados de ese curso, en caso de que no haya nada programado entonces desplegara un texto informando de que no hay tareas o exámenes pendientes.</w:t>
-      </w:r>
-      <w:r>
-        <w:t xml:space="preserve"> En el calendario se podrá visualizar todos los días del mes presente al igual que el </w:t>
-      </w:r>
-      <w:r>
-        <w:t>día</w:t>
-      </w:r>
-      <w:r>
-        <w:t xml:space="preserve"> actual marcado y en las casillas del calendario los días en los que haya entrega de tareas o proyectos se </w:t>
-      </w:r>
-      <w:r>
-        <w:t>resaltarán</w:t>
-      </w:r>
-      <w:r>
-        <w:t xml:space="preserve"> de un color a especificar por el usuario, los días en los que se aplique un examen de otro color a especificar por el usuario y los días en los que no haya nada programado no estarán resaltados. </w:t>
-      </w:r>
-      <w:r>
-        <w:br/>
-      </w:r>
-      <w:r>
-        <w:br/>
-      </w:r>
-      <w:r>
-        <w:rPr>
-          <w:b/>
-        </w:rPr>
-        <w:t>Caso de uso:</w:t>
-      </w:r>
-      <w:r>
-        <w:br/>
-        <w:t>En primer lugar tenemos 2 casos principales, el programa que va a tener las funciones que va a realizar y el usuario, el cual va a tener las interacciones que puede hacer el usuario en el programa, para empezar el usuario debe de acceder con su cuenta de la plataforma enlinea2 desde el programa, para que así pueda visualizar la hora y fecha de los próximos exámenes y tareas que deberá de realizar, cuando el usuario acceda por primera vez su cuenta será guardada, así cuando vuelva a encender la computadora su perfil estará iniciado y le mandará los avisos correspondientes si tiene algo que no ha visto, pero además el mismo programa será capaz de avisar si puede acceder o no a la plataforma de enlinea2, si es el caso que no puede acceder el programa deberá de avisar cuando ya haya podido acceder y si hay algo nuevo se le avisará al usuario mediante una notificación. En la parte del programa, este debe de ir a buscar la información correspondiente de los avisos, tareas y exámenes para q</w:t>
-      </w:r>
-      <w:r>
-        <w:t>ue</w:t>
-      </w:r>
-      <w:bookmarkStart w:id="0" w:name="_GoBack"/>
-      <w:bookmarkEnd w:id="0"/>
-      <w:r>
-        <w:t xml:space="preserve"> se le notifique al usuario, esta información la vera el usuario de 2 formas, una es mediante despliegue de los datos de la asignatura donde este inscrito, el otro método será mediante un calendario que estará implementado en donde estará puesto la fecha correspondiente a la entrega o a presentar examen. El programa se actualizará en pequeños intervalos de tiempo para que así el usuario pueda ver la información nueva en el tiempo más rápido posible, esta aplicación se mantendrá en segundo plano (barra de tareas) para que así no interfiera con las actividades diarias del usuario, de esta forma igual se mantendrá actualizado y en caso de haber nueva información o algún cambio será notificado al igual que los avisos.</w:t>
+        <w:t>de esta forma igual se mantendrá actualizado y en caso de haber nueva información o algún cambio será notificado al igual que los avisos.</w:t>
       </w:r>
     </w:p>
     <w:p>
@@ -749,7 +777,6 @@
         <w:rPr>
           <w:noProof/>
         </w:rPr>
-        <w:lastRenderedPageBreak/>
         <w:drawing>
           <wp:inline distT="0" distB="0" distL="0" distR="0" wp14:anchorId="3BF62C77" wp14:editId="251ECE20">
             <wp:extent cx="5612130" cy="3227070"/>
@@ -785,6 +812,20 @@
             </a:graphic>
           </wp:inline>
         </w:drawing>
+      </w:r>
+    </w:p>
+    <w:p/>
+    <w:p>
+      <w:r>
+        <w:t>URL del repositorio</w:t>
+      </w:r>
+      <w:bookmarkStart w:id="0" w:name="_GoBack"/>
+      <w:bookmarkEnd w:id="0"/>
+      <w:r>
+        <w:t xml:space="preserve">: </w:t>
+      </w:r>
+      <w:r>
+        <w:t>https://github.com/TZ4006/WorkAlert</w:t>
       </w:r>
     </w:p>
     <w:sectPr>

</xml_diff>